<commit_message>
#650 #735 #757 #770
</commit_message>
<xml_diff>
--- a/asset/Documents_ja/Exastro-ITA_システム構成／環境構築ガイド_CICD_For_IaC機能編.docx
+++ b/asset/Documents_ja/Exastro-ITA_システム構成／環境構築ガイド_CICD_For_IaC機能編.docx
@@ -2,8 +2,6 @@
 <file path=word/document.xml><?xml version="1.0" encoding="utf-8"?>
 <w:document xmlns:wpc="http://schemas.microsoft.com/office/word/2010/wordprocessingCanvas" xmlns:cx="http://schemas.microsoft.com/office/drawing/2014/chartex" xmlns:cx1="http://schemas.microsoft.com/office/drawing/2015/9/8/chartex" xmlns:mc="http://schemas.openxmlformats.org/markup-compatibility/2006" xmlns:o="urn:schemas-microsoft-com:office:office" xmlns:r="http://schemas.openxmlformats.org/officeDocument/2006/relationships" xmlns:m="http://schemas.openxmlformats.org/officeDocument/2006/math" xmlns:v="urn:schemas-microsoft-com:vml" xmlns:wp14="http://schemas.microsoft.com/office/word/2010/wordprocessingDrawing" xmlns:wp="http://schemas.openxmlformats.org/drawingml/2006/wordprocessingDrawing" xmlns:w10="urn:schemas-microsoft-com:office:word" xmlns:w="http://schemas.openxmlformats.org/wordprocessingml/2006/main" xmlns:w14="http://schemas.microsoft.com/office/word/2010/wordml" xmlns:w15="http://schemas.microsoft.com/office/word/2012/wordml" xmlns:w16se="http://schemas.microsoft.com/office/word/2015/wordml/symex" xmlns:wpg="http://schemas.microsoft.com/office/word/2010/wordprocessingGroup" xmlns:wpi="http://schemas.microsoft.com/office/word/2010/wordprocessingInk" xmlns:wne="http://schemas.microsoft.com/office/word/2006/wordml" xmlns:wps="http://schemas.microsoft.com/office/word/2010/wordprocessingShape" mc:Ignorable="w14 w15 w16se wp14">
   <w:body>
-    <w:bookmarkStart w:id="0" w:name="_GoBack" w:displacedByCustomXml="next"/>
-    <w:bookmarkEnd w:id="0" w:displacedByCustomXml="next"/>
     <w:sdt>
       <w:sdtPr>
         <w:rPr>
@@ -421,8 +419,10 @@
               <w:sz w:val="36"/>
               <w:szCs w:val="36"/>
             </w:rPr>
-            <w:t>8</w:t>
+            <w:t>9</w:t>
           </w:r>
+          <w:bookmarkStart w:id="0" w:name="_GoBack"/>
+          <w:bookmarkEnd w:id="0"/>
           <w:r>
             <w:rPr>
               <w:rFonts w:ascii="ＭＳ Ｐゴシック" w:eastAsia="ＭＳ Ｐゴシック" w:hAnsi="ＭＳ Ｐゴシック" w:cs="Meiryo UI" w:hint="eastAsia"/>
@@ -12107,14 +12107,21 @@
                 <w:rFonts w:ascii="ＭＳ Ｐゴシック" w:eastAsia="ＭＳ Ｐゴシック" w:hAnsi="ＭＳ Ｐゴシック" w:cs="Meiryo UI" w:hint="eastAsia"/>
                 <w:szCs w:val="21"/>
               </w:rPr>
-              <w:t>1.8.3</w:t>
+              <w:t>1.8.4.3</w:t>
             </w:r>
             <w:r>
               <w:rPr>
+                <w:rFonts w:ascii="ＭＳ Ｐゴシック" w:eastAsia="ＭＳ Ｐゴシック" w:hAnsi="ＭＳ Ｐゴシック" w:cs="Meiryo UI"/>
+                <w:szCs w:val="21"/>
+              </w:rPr>
+              <w:t xml:space="preserve"> </w:t>
+            </w:r>
+            <w:r>
+              <w:rPr>
                 <w:rFonts w:ascii="ＭＳ Ｐゴシック" w:eastAsia="ＭＳ Ｐゴシック" w:hAnsi="ＭＳ Ｐゴシック" w:cs="Meiryo UI" w:hint="eastAsia"/>
                 <w:szCs w:val="21"/>
               </w:rPr>
-              <w:t>.1(RHEL</w:t>
+              <w:t>(RHEL</w:t>
             </w:r>
             <w:r>
               <w:rPr>
@@ -16093,7 +16100,7 @@
 </file>
 
 <file path=customXml/itemProps1.xml><?xml version="1.0" encoding="utf-8"?>
-<ds:datastoreItem xmlns:ds="http://schemas.openxmlformats.org/officeDocument/2006/customXml" ds:itemID="{27A72FE0-8653-4D13-9AFF-288523107CAA}">
+<ds:datastoreItem xmlns:ds="http://schemas.openxmlformats.org/officeDocument/2006/customXml" ds:itemID="{EA567323-CF50-4E71-8FF8-BFDB35D38816}">
   <ds:schemaRefs>
     <ds:schemaRef ds:uri="http://schemas.openxmlformats.org/officeDocument/2006/bibliography"/>
   </ds:schemaRefs>

</xml_diff>